<commit_message>
udp and tcp programs
</commit_message>
<xml_diff>
--- a/Advanced Node.js.docx
+++ b/Advanced Node.js.docx
@@ -18871,6 +18871,1149 @@
           <w:highlight w:val="yellow"/>
         </w:rPr>
         <w:t>tcp-sender.js</w:t>
+      </w:r>
+    </w:p>
+    <w:p>
+      <w:pPr>
+        <w:shd w:val="clear" w:color="auto" w:fill="FFFFFF"/>
+        <w:spacing w:after="0" w:line="285" w:lineRule="atLeast"/>
+        <w:rPr>
+          <w:rFonts w:ascii="Consolas" w:eastAsia="Times New Roman" w:hAnsi="Consolas" w:cs="Times New Roman"/>
+          <w:color w:val="000000"/>
+          <w:kern w:val="0"/>
+          <w:sz w:val="21"/>
+          <w:szCs w:val="21"/>
+          <w14:ligatures w14:val="none"/>
+        </w:rPr>
+      </w:pPr>
+      <w:r>
+        <w:rPr>
+          <w:rFonts w:ascii="Consolas" w:eastAsia="Times New Roman" w:hAnsi="Consolas" w:cs="Times New Roman"/>
+          <w:color w:val="0000FF"/>
+          <w:kern w:val="0"/>
+          <w:sz w:val="21"/>
+          <w:szCs w:val="21"/>
+          <w14:ligatures w14:val="none"/>
+        </w:rPr>
+        <w:t>import</w:t>
+      </w:r>
+      <w:r>
+        <w:rPr>
+          <w:rFonts w:ascii="Consolas" w:eastAsia="Times New Roman" w:hAnsi="Consolas" w:cs="Times New Roman"/>
+          <w:color w:val="000000"/>
+          <w:kern w:val="0"/>
+          <w:sz w:val="21"/>
+          <w:szCs w:val="21"/>
+          <w14:ligatures w14:val="none"/>
+        </w:rPr>
+        <w:t xml:space="preserve"> net </w:t>
+      </w:r>
+      <w:r>
+        <w:rPr>
+          <w:rFonts w:ascii="Consolas" w:eastAsia="Times New Roman" w:hAnsi="Consolas" w:cs="Times New Roman"/>
+          <w:color w:val="0000FF"/>
+          <w:kern w:val="0"/>
+          <w:sz w:val="21"/>
+          <w:szCs w:val="21"/>
+          <w14:ligatures w14:val="none"/>
+        </w:rPr>
+        <w:t>from</w:t>
+      </w:r>
+      <w:r>
+        <w:rPr>
+          <w:rFonts w:ascii="Consolas" w:eastAsia="Times New Roman" w:hAnsi="Consolas" w:cs="Times New Roman"/>
+          <w:color w:val="000000"/>
+          <w:kern w:val="0"/>
+          <w:sz w:val="21"/>
+          <w:szCs w:val="21"/>
+          <w14:ligatures w14:val="none"/>
+        </w:rPr>
+        <w:t xml:space="preserve"> </w:t>
+      </w:r>
+      <w:r>
+        <w:rPr>
+          <w:rFonts w:ascii="Consolas" w:eastAsia="Times New Roman" w:hAnsi="Consolas" w:cs="Times New Roman"/>
+          <w:color w:val="A31515"/>
+          <w:kern w:val="0"/>
+          <w:sz w:val="21"/>
+          <w:szCs w:val="21"/>
+          <w14:ligatures w14:val="none"/>
+        </w:rPr>
+        <w:t>'net'</w:t>
+      </w:r>
+      <w:r>
+        <w:rPr>
+          <w:rFonts w:ascii="Consolas" w:eastAsia="Times New Roman" w:hAnsi="Consolas" w:cs="Times New Roman"/>
+          <w:color w:val="000000"/>
+          <w:kern w:val="0"/>
+          <w:sz w:val="21"/>
+          <w:szCs w:val="21"/>
+          <w14:ligatures w14:val="none"/>
+        </w:rPr>
+        <w:t>;</w:t>
+      </w:r>
+    </w:p>
+    <w:p>
+      <w:pPr>
+        <w:shd w:val="clear" w:color="auto" w:fill="FFFFFF"/>
+        <w:spacing w:after="0" w:line="285" w:lineRule="atLeast"/>
+        <w:rPr>
+          <w:rFonts w:ascii="Consolas" w:eastAsia="Times New Roman" w:hAnsi="Consolas" w:cs="Times New Roman"/>
+          <w:color w:val="000000"/>
+          <w:kern w:val="0"/>
+          <w:sz w:val="21"/>
+          <w:szCs w:val="21"/>
+          <w14:ligatures w14:val="none"/>
+        </w:rPr>
+      </w:pPr>
+      <w:r>
+        <w:rPr>
+          <w:rFonts w:ascii="Consolas" w:eastAsia="Times New Roman" w:hAnsi="Consolas" w:cs="Times New Roman"/>
+          <w:color w:val="0000FF"/>
+          <w:kern w:val="0"/>
+          <w:sz w:val="21"/>
+          <w:szCs w:val="21"/>
+          <w14:ligatures w14:val="none"/>
+        </w:rPr>
+        <w:t>import</w:t>
+      </w:r>
+      <w:r>
+        <w:rPr>
+          <w:rFonts w:ascii="Consolas" w:eastAsia="Times New Roman" w:hAnsi="Consolas" w:cs="Times New Roman"/>
+          <w:color w:val="000000"/>
+          <w:kern w:val="0"/>
+          <w:sz w:val="21"/>
+          <w:szCs w:val="21"/>
+          <w14:ligatures w14:val="none"/>
+        </w:rPr>
+        <w:t xml:space="preserve"> readline </w:t>
+      </w:r>
+      <w:r>
+        <w:rPr>
+          <w:rFonts w:ascii="Consolas" w:eastAsia="Times New Roman" w:hAnsi="Consolas" w:cs="Times New Roman"/>
+          <w:color w:val="0000FF"/>
+          <w:kern w:val="0"/>
+          <w:sz w:val="21"/>
+          <w:szCs w:val="21"/>
+          <w14:ligatures w14:val="none"/>
+        </w:rPr>
+        <w:t>from</w:t>
+      </w:r>
+      <w:r>
+        <w:rPr>
+          <w:rFonts w:ascii="Consolas" w:eastAsia="Times New Roman" w:hAnsi="Consolas" w:cs="Times New Roman"/>
+          <w:color w:val="000000"/>
+          <w:kern w:val="0"/>
+          <w:sz w:val="21"/>
+          <w:szCs w:val="21"/>
+          <w14:ligatures w14:val="none"/>
+        </w:rPr>
+        <w:t xml:space="preserve"> </w:t>
+      </w:r>
+      <w:r>
+        <w:rPr>
+          <w:rFonts w:ascii="Consolas" w:eastAsia="Times New Roman" w:hAnsi="Consolas" w:cs="Times New Roman"/>
+          <w:color w:val="A31515"/>
+          <w:kern w:val="0"/>
+          <w:sz w:val="21"/>
+          <w:szCs w:val="21"/>
+          <w14:ligatures w14:val="none"/>
+        </w:rPr>
+        <w:t>'readline-sync'</w:t>
+      </w:r>
+      <w:r>
+        <w:rPr>
+          <w:rFonts w:ascii="Consolas" w:eastAsia="Times New Roman" w:hAnsi="Consolas" w:cs="Times New Roman"/>
+          <w:color w:val="000000"/>
+          <w:kern w:val="0"/>
+          <w:sz w:val="21"/>
+          <w:szCs w:val="21"/>
+          <w14:ligatures w14:val="none"/>
+        </w:rPr>
+        <w:t>;</w:t>
+      </w:r>
+    </w:p>
+    <w:p>
+      <w:pPr>
+        <w:shd w:val="clear" w:color="auto" w:fill="FFFFFF"/>
+        <w:spacing w:after="0" w:line="285" w:lineRule="atLeast"/>
+        <w:rPr>
+          <w:rFonts w:ascii="Consolas" w:eastAsia="Times New Roman" w:hAnsi="Consolas" w:cs="Times New Roman"/>
+          <w:color w:val="000000"/>
+          <w:kern w:val="0"/>
+          <w:sz w:val="21"/>
+          <w:szCs w:val="21"/>
+          <w14:ligatures w14:val="none"/>
+        </w:rPr>
+      </w:pPr>
+      <w:r>
+        <w:rPr>
+          <w:rFonts w:ascii="Consolas" w:eastAsia="Times New Roman" w:hAnsi="Consolas" w:cs="Times New Roman"/>
+          <w:color w:val="0000FF"/>
+          <w:kern w:val="0"/>
+          <w:sz w:val="21"/>
+          <w:szCs w:val="21"/>
+          <w14:ligatures w14:val="none"/>
+        </w:rPr>
+        <w:t>let</w:t>
+      </w:r>
+      <w:r>
+        <w:rPr>
+          <w:rFonts w:ascii="Consolas" w:eastAsia="Times New Roman" w:hAnsi="Consolas" w:cs="Times New Roman"/>
+          <w:color w:val="000000"/>
+          <w:kern w:val="0"/>
+          <w:sz w:val="21"/>
+          <w:szCs w:val="21"/>
+          <w14:ligatures w14:val="none"/>
+        </w:rPr>
+        <w:t xml:space="preserve"> client = </w:t>
+      </w:r>
+      <w:r>
+        <w:rPr>
+          <w:rFonts w:ascii="Consolas" w:eastAsia="Times New Roman" w:hAnsi="Consolas" w:cs="Times New Roman"/>
+          <w:color w:val="0000FF"/>
+          <w:kern w:val="0"/>
+          <w:sz w:val="21"/>
+          <w:szCs w:val="21"/>
+          <w14:ligatures w14:val="none"/>
+        </w:rPr>
+        <w:t>new</w:t>
+      </w:r>
+      <w:r>
+        <w:rPr>
+          <w:rFonts w:ascii="Consolas" w:eastAsia="Times New Roman" w:hAnsi="Consolas" w:cs="Times New Roman"/>
+          <w:color w:val="000000"/>
+          <w:kern w:val="0"/>
+          <w:sz w:val="21"/>
+          <w:szCs w:val="21"/>
+          <w14:ligatures w14:val="none"/>
+        </w:rPr>
+        <w:t xml:space="preserve"> </w:t>
+      </w:r>
+      <w:proofErr w:type="spellStart"/>
+      <w:proofErr w:type="gramStart"/>
+      <w:r>
+        <w:rPr>
+          <w:rFonts w:ascii="Consolas" w:eastAsia="Times New Roman" w:hAnsi="Consolas" w:cs="Times New Roman"/>
+          <w:color w:val="000000"/>
+          <w:kern w:val="0"/>
+          <w:sz w:val="21"/>
+          <w:szCs w:val="21"/>
+          <w14:ligatures w14:val="none"/>
+        </w:rPr>
+        <w:t>net.Socket</w:t>
+      </w:r>
+      <w:proofErr w:type="spellEnd"/>
+      <w:proofErr w:type="gramEnd"/>
+      <w:r>
+        <w:rPr>
+          <w:rFonts w:ascii="Consolas" w:eastAsia="Times New Roman" w:hAnsi="Consolas" w:cs="Times New Roman"/>
+          <w:color w:val="000000"/>
+          <w:kern w:val="0"/>
+          <w:sz w:val="21"/>
+          <w:szCs w:val="21"/>
+          <w14:ligatures w14:val="none"/>
+        </w:rPr>
+        <w:t>();</w:t>
+      </w:r>
+    </w:p>
+    <w:p>
+      <w:pPr>
+        <w:shd w:val="clear" w:color="auto" w:fill="FFFFFF"/>
+        <w:spacing w:after="0" w:line="285" w:lineRule="atLeast"/>
+        <w:rPr>
+          <w:rFonts w:ascii="Consolas" w:eastAsia="Times New Roman" w:hAnsi="Consolas" w:cs="Times New Roman"/>
+          <w:color w:val="000000"/>
+          <w:kern w:val="0"/>
+          <w:sz w:val="21"/>
+          <w:szCs w:val="21"/>
+          <w14:ligatures w14:val="none"/>
+        </w:rPr>
+      </w:pPr>
+      <w:r>
+        <w:rPr>
+          <w:rFonts w:ascii="Consolas" w:eastAsia="Times New Roman" w:hAnsi="Consolas" w:cs="Times New Roman"/>
+          <w:color w:val="0000FF"/>
+          <w:kern w:val="0"/>
+          <w:sz w:val="21"/>
+          <w:szCs w:val="21"/>
+          <w14:ligatures w14:val="none"/>
+        </w:rPr>
+        <w:t>let</w:t>
+      </w:r>
+      <w:r>
+        <w:rPr>
+          <w:rFonts w:ascii="Consolas" w:eastAsia="Times New Roman" w:hAnsi="Consolas" w:cs="Times New Roman"/>
+          <w:color w:val="000000"/>
+          <w:kern w:val="0"/>
+          <w:sz w:val="21"/>
+          <w:szCs w:val="21"/>
+          <w14:ligatures w14:val="none"/>
+        </w:rPr>
+        <w:t xml:space="preserve"> message = </w:t>
+      </w:r>
+      <w:r>
+        <w:rPr>
+          <w:rFonts w:ascii="Consolas" w:eastAsia="Times New Roman" w:hAnsi="Consolas" w:cs="Times New Roman"/>
+          <w:color w:val="A31515"/>
+          <w:kern w:val="0"/>
+          <w:sz w:val="21"/>
+          <w:szCs w:val="21"/>
+          <w14:ligatures w14:val="none"/>
+        </w:rPr>
+        <w:t>''</w:t>
+      </w:r>
+      <w:r>
+        <w:rPr>
+          <w:rFonts w:ascii="Consolas" w:eastAsia="Times New Roman" w:hAnsi="Consolas" w:cs="Times New Roman"/>
+          <w:color w:val="000000"/>
+          <w:kern w:val="0"/>
+          <w:sz w:val="21"/>
+          <w:szCs w:val="21"/>
+          <w14:ligatures w14:val="none"/>
+        </w:rPr>
+        <w:t>;</w:t>
+      </w:r>
+    </w:p>
+    <w:p>
+      <w:pPr>
+        <w:shd w:val="clear" w:color="auto" w:fill="FFFFFF"/>
+        <w:spacing w:after="0" w:line="285" w:lineRule="atLeast"/>
+        <w:rPr>
+          <w:rFonts w:ascii="Consolas" w:eastAsia="Times New Roman" w:hAnsi="Consolas" w:cs="Times New Roman"/>
+          <w:color w:val="000000"/>
+          <w:kern w:val="0"/>
+          <w:sz w:val="21"/>
+          <w:szCs w:val="21"/>
+          <w14:ligatures w14:val="none"/>
+        </w:rPr>
+      </w:pPr>
+      <w:proofErr w:type="spellStart"/>
+      <w:proofErr w:type="gramStart"/>
+      <w:r>
+        <w:rPr>
+          <w:rFonts w:ascii="Consolas" w:eastAsia="Times New Roman" w:hAnsi="Consolas" w:cs="Times New Roman"/>
+          <w:color w:val="000000"/>
+          <w:kern w:val="0"/>
+          <w:sz w:val="21"/>
+          <w:szCs w:val="21"/>
+          <w14:ligatures w14:val="none"/>
+        </w:rPr>
+        <w:t>client.connect</w:t>
+      </w:r>
+      <w:proofErr w:type="spellEnd"/>
+      <w:proofErr w:type="gramEnd"/>
+      <w:r>
+        <w:rPr>
+          <w:rFonts w:ascii="Consolas" w:eastAsia="Times New Roman" w:hAnsi="Consolas" w:cs="Times New Roman"/>
+          <w:color w:val="000000"/>
+          <w:kern w:val="0"/>
+          <w:sz w:val="21"/>
+          <w:szCs w:val="21"/>
+          <w14:ligatures w14:val="none"/>
+        </w:rPr>
+        <w:t>(</w:t>
+      </w:r>
+      <w:r>
+        <w:rPr>
+          <w:rFonts w:ascii="Consolas" w:eastAsia="Times New Roman" w:hAnsi="Consolas" w:cs="Times New Roman"/>
+          <w:color w:val="098658"/>
+          <w:kern w:val="0"/>
+          <w:sz w:val="21"/>
+          <w:szCs w:val="21"/>
+          <w14:ligatures w14:val="none"/>
+        </w:rPr>
+        <w:t>7777</w:t>
+      </w:r>
+      <w:r>
+        <w:rPr>
+          <w:rFonts w:ascii="Consolas" w:eastAsia="Times New Roman" w:hAnsi="Consolas" w:cs="Times New Roman"/>
+          <w:color w:val="000000"/>
+          <w:kern w:val="0"/>
+          <w:sz w:val="21"/>
+          <w:szCs w:val="21"/>
+          <w14:ligatures w14:val="none"/>
+        </w:rPr>
+        <w:t xml:space="preserve">, </w:t>
+      </w:r>
+      <w:r>
+        <w:rPr>
+          <w:rFonts w:ascii="Consolas" w:eastAsia="Times New Roman" w:hAnsi="Consolas" w:cs="Times New Roman"/>
+          <w:color w:val="A31515"/>
+          <w:kern w:val="0"/>
+          <w:sz w:val="21"/>
+          <w:szCs w:val="21"/>
+          <w14:ligatures w14:val="none"/>
+        </w:rPr>
+        <w:t>'localhost'</w:t>
+      </w:r>
+      <w:r>
+        <w:rPr>
+          <w:rFonts w:ascii="Consolas" w:eastAsia="Times New Roman" w:hAnsi="Consolas" w:cs="Times New Roman"/>
+          <w:color w:val="000000"/>
+          <w:kern w:val="0"/>
+          <w:sz w:val="21"/>
+          <w:szCs w:val="21"/>
+          <w14:ligatures w14:val="none"/>
+        </w:rPr>
+        <w:t xml:space="preserve">, () </w:t>
+      </w:r>
+      <w:r>
+        <w:rPr>
+          <w:rFonts w:ascii="Consolas" w:eastAsia="Times New Roman" w:hAnsi="Consolas" w:cs="Times New Roman"/>
+          <w:color w:val="0000FF"/>
+          <w:kern w:val="0"/>
+          <w:sz w:val="21"/>
+          <w:szCs w:val="21"/>
+          <w14:ligatures w14:val="none"/>
+        </w:rPr>
+        <w:t>=&gt;</w:t>
+      </w:r>
+      <w:r>
+        <w:rPr>
+          <w:rFonts w:ascii="Consolas" w:eastAsia="Times New Roman" w:hAnsi="Consolas" w:cs="Times New Roman"/>
+          <w:color w:val="000000"/>
+          <w:kern w:val="0"/>
+          <w:sz w:val="21"/>
+          <w:szCs w:val="21"/>
+          <w14:ligatures w14:val="none"/>
+        </w:rPr>
+        <w:t xml:space="preserve"> {</w:t>
+      </w:r>
+    </w:p>
+    <w:p>
+      <w:pPr>
+        <w:shd w:val="clear" w:color="auto" w:fill="FFFFFF"/>
+        <w:spacing w:after="0" w:line="285" w:lineRule="atLeast"/>
+        <w:rPr>
+          <w:rFonts w:ascii="Consolas" w:eastAsia="Times New Roman" w:hAnsi="Consolas" w:cs="Times New Roman"/>
+          <w:color w:val="000000"/>
+          <w:kern w:val="0"/>
+          <w:sz w:val="21"/>
+          <w:szCs w:val="21"/>
+          <w14:ligatures w14:val="none"/>
+        </w:rPr>
+      </w:pPr>
+      <w:r>
+        <w:rPr>
+          <w:rFonts w:ascii="Consolas" w:eastAsia="Times New Roman" w:hAnsi="Consolas" w:cs="Times New Roman"/>
+          <w:color w:val="000000"/>
+          <w:kern w:val="0"/>
+          <w:sz w:val="21"/>
+          <w:szCs w:val="21"/>
+          <w14:ligatures w14:val="none"/>
+        </w:rPr>
+        <w:t xml:space="preserve">    </w:t>
+      </w:r>
+      <w:r>
+        <w:rPr>
+          <w:rFonts w:ascii="Consolas" w:eastAsia="Times New Roman" w:hAnsi="Consolas" w:cs="Times New Roman"/>
+          <w:color w:val="0000FF"/>
+          <w:kern w:val="0"/>
+          <w:sz w:val="21"/>
+          <w:szCs w:val="21"/>
+          <w14:ligatures w14:val="none"/>
+        </w:rPr>
+        <w:t>do</w:t>
+      </w:r>
+      <w:r>
+        <w:rPr>
+          <w:rFonts w:ascii="Consolas" w:eastAsia="Times New Roman" w:hAnsi="Consolas" w:cs="Times New Roman"/>
+          <w:color w:val="000000"/>
+          <w:kern w:val="0"/>
+          <w:sz w:val="21"/>
+          <w:szCs w:val="21"/>
+          <w14:ligatures w14:val="none"/>
+        </w:rPr>
+        <w:t xml:space="preserve"> {</w:t>
+      </w:r>
+    </w:p>
+    <w:p>
+      <w:pPr>
+        <w:shd w:val="clear" w:color="auto" w:fill="FFFFFF"/>
+        <w:spacing w:after="0" w:line="285" w:lineRule="atLeast"/>
+        <w:rPr>
+          <w:rFonts w:ascii="Consolas" w:eastAsia="Times New Roman" w:hAnsi="Consolas" w:cs="Times New Roman"/>
+          <w:color w:val="000000"/>
+          <w:kern w:val="0"/>
+          <w:sz w:val="21"/>
+          <w:szCs w:val="21"/>
+          <w14:ligatures w14:val="none"/>
+        </w:rPr>
+      </w:pPr>
+      <w:r>
+        <w:rPr>
+          <w:rFonts w:ascii="Consolas" w:eastAsia="Times New Roman" w:hAnsi="Consolas" w:cs="Times New Roman"/>
+          <w:color w:val="000000"/>
+          <w:kern w:val="0"/>
+          <w:sz w:val="21"/>
+          <w:szCs w:val="21"/>
+          <w14:ligatures w14:val="none"/>
+        </w:rPr>
+        <w:t xml:space="preserve">        message = </w:t>
+      </w:r>
+      <w:proofErr w:type="spellStart"/>
+      <w:proofErr w:type="gramStart"/>
+      <w:r>
+        <w:rPr>
+          <w:rFonts w:ascii="Consolas" w:eastAsia="Times New Roman" w:hAnsi="Consolas" w:cs="Times New Roman"/>
+          <w:color w:val="000000"/>
+          <w:kern w:val="0"/>
+          <w:sz w:val="21"/>
+          <w:szCs w:val="21"/>
+          <w14:ligatures w14:val="none"/>
+        </w:rPr>
+        <w:t>readline.question</w:t>
+      </w:r>
+      <w:proofErr w:type="spellEnd"/>
+      <w:proofErr w:type="gramEnd"/>
+      <w:r>
+        <w:rPr>
+          <w:rFonts w:ascii="Consolas" w:eastAsia="Times New Roman" w:hAnsi="Consolas" w:cs="Times New Roman"/>
+          <w:color w:val="000000"/>
+          <w:kern w:val="0"/>
+          <w:sz w:val="21"/>
+          <w:szCs w:val="21"/>
+          <w14:ligatures w14:val="none"/>
+        </w:rPr>
+        <w:t>(</w:t>
+      </w:r>
+      <w:r>
+        <w:rPr>
+          <w:rFonts w:ascii="Consolas" w:eastAsia="Times New Roman" w:hAnsi="Consolas" w:cs="Times New Roman"/>
+          <w:color w:val="A31515"/>
+          <w:kern w:val="0"/>
+          <w:sz w:val="21"/>
+          <w:szCs w:val="21"/>
+          <w14:ligatures w14:val="none"/>
+        </w:rPr>
+        <w:t>'Type a message: '</w:t>
+      </w:r>
+      <w:r>
+        <w:rPr>
+          <w:rFonts w:ascii="Consolas" w:eastAsia="Times New Roman" w:hAnsi="Consolas" w:cs="Times New Roman"/>
+          <w:color w:val="000000"/>
+          <w:kern w:val="0"/>
+          <w:sz w:val="21"/>
+          <w:szCs w:val="21"/>
+          <w14:ligatures w14:val="none"/>
+        </w:rPr>
+        <w:t>);</w:t>
+      </w:r>
+    </w:p>
+    <w:p>
+      <w:pPr>
+        <w:shd w:val="clear" w:color="auto" w:fill="FFFFFF"/>
+        <w:spacing w:after="0" w:line="285" w:lineRule="atLeast"/>
+        <w:rPr>
+          <w:rFonts w:ascii="Consolas" w:eastAsia="Times New Roman" w:hAnsi="Consolas" w:cs="Times New Roman"/>
+          <w:color w:val="000000"/>
+          <w:kern w:val="0"/>
+          <w:sz w:val="21"/>
+          <w:szCs w:val="21"/>
+          <w14:ligatures w14:val="none"/>
+        </w:rPr>
+      </w:pPr>
+      <w:r>
+        <w:rPr>
+          <w:rFonts w:ascii="Consolas" w:eastAsia="Times New Roman" w:hAnsi="Consolas" w:cs="Times New Roman"/>
+          <w:color w:val="000000"/>
+          <w:kern w:val="0"/>
+          <w:sz w:val="21"/>
+          <w:szCs w:val="21"/>
+          <w14:ligatures w14:val="none"/>
+        </w:rPr>
+        <w:t xml:space="preserve">        </w:t>
+      </w:r>
+      <w:proofErr w:type="spellStart"/>
+      <w:proofErr w:type="gramStart"/>
+      <w:r>
+        <w:rPr>
+          <w:rFonts w:ascii="Consolas" w:eastAsia="Times New Roman" w:hAnsi="Consolas" w:cs="Times New Roman"/>
+          <w:color w:val="000000"/>
+          <w:kern w:val="0"/>
+          <w:sz w:val="21"/>
+          <w:szCs w:val="21"/>
+          <w14:ligatures w14:val="none"/>
+        </w:rPr>
+        <w:t>client.write</w:t>
+      </w:r>
+      <w:proofErr w:type="spellEnd"/>
+      <w:proofErr w:type="gramEnd"/>
+      <w:r>
+        <w:rPr>
+          <w:rFonts w:ascii="Consolas" w:eastAsia="Times New Roman" w:hAnsi="Consolas" w:cs="Times New Roman"/>
+          <w:color w:val="000000"/>
+          <w:kern w:val="0"/>
+          <w:sz w:val="21"/>
+          <w:szCs w:val="21"/>
+          <w14:ligatures w14:val="none"/>
+        </w:rPr>
+        <w:t>(message);</w:t>
+      </w:r>
+    </w:p>
+    <w:p>
+      <w:pPr>
+        <w:shd w:val="clear" w:color="auto" w:fill="FFFFFF"/>
+        <w:spacing w:after="0" w:line="285" w:lineRule="atLeast"/>
+        <w:rPr>
+          <w:rFonts w:ascii="Consolas" w:eastAsia="Times New Roman" w:hAnsi="Consolas" w:cs="Times New Roman"/>
+          <w:color w:val="000000"/>
+          <w:kern w:val="0"/>
+          <w:sz w:val="21"/>
+          <w:szCs w:val="21"/>
+          <w14:ligatures w14:val="none"/>
+        </w:rPr>
+      </w:pPr>
+      <w:r>
+        <w:rPr>
+          <w:rFonts w:ascii="Consolas" w:eastAsia="Times New Roman" w:hAnsi="Consolas" w:cs="Times New Roman"/>
+          <w:color w:val="000000"/>
+          <w:kern w:val="0"/>
+          <w:sz w:val="21"/>
+          <w:szCs w:val="21"/>
+          <w14:ligatures w14:val="none"/>
+        </w:rPr>
+        <w:t xml:space="preserve">    } </w:t>
+      </w:r>
+      <w:proofErr w:type="gramStart"/>
+      <w:r>
+        <w:rPr>
+          <w:rFonts w:ascii="Consolas" w:eastAsia="Times New Roman" w:hAnsi="Consolas" w:cs="Times New Roman"/>
+          <w:color w:val="0000FF"/>
+          <w:kern w:val="0"/>
+          <w:sz w:val="21"/>
+          <w:szCs w:val="21"/>
+          <w14:ligatures w14:val="none"/>
+        </w:rPr>
+        <w:t>while</w:t>
+      </w:r>
+      <w:r>
+        <w:rPr>
+          <w:rFonts w:ascii="Consolas" w:eastAsia="Times New Roman" w:hAnsi="Consolas" w:cs="Times New Roman"/>
+          <w:color w:val="000000"/>
+          <w:kern w:val="0"/>
+          <w:sz w:val="21"/>
+          <w:szCs w:val="21"/>
+          <w14:ligatures w14:val="none"/>
+        </w:rPr>
+        <w:t>(</w:t>
+      </w:r>
+      <w:proofErr w:type="gramEnd"/>
+      <w:r>
+        <w:rPr>
+          <w:rFonts w:ascii="Consolas" w:eastAsia="Times New Roman" w:hAnsi="Consolas" w:cs="Times New Roman"/>
+          <w:color w:val="000000"/>
+          <w:kern w:val="0"/>
+          <w:sz w:val="21"/>
+          <w:szCs w:val="21"/>
+          <w14:ligatures w14:val="none"/>
+        </w:rPr>
+        <w:t xml:space="preserve">message != </w:t>
+      </w:r>
+      <w:r>
+        <w:rPr>
+          <w:rFonts w:ascii="Consolas" w:eastAsia="Times New Roman" w:hAnsi="Consolas" w:cs="Times New Roman"/>
+          <w:color w:val="A31515"/>
+          <w:kern w:val="0"/>
+          <w:sz w:val="21"/>
+          <w:szCs w:val="21"/>
+          <w14:ligatures w14:val="none"/>
+        </w:rPr>
+        <w:t>'quit'</w:t>
+      </w:r>
+      <w:r>
+        <w:rPr>
+          <w:rFonts w:ascii="Consolas" w:eastAsia="Times New Roman" w:hAnsi="Consolas" w:cs="Times New Roman"/>
+          <w:color w:val="000000"/>
+          <w:kern w:val="0"/>
+          <w:sz w:val="21"/>
+          <w:szCs w:val="21"/>
+          <w14:ligatures w14:val="none"/>
+        </w:rPr>
+        <w:t>);</w:t>
+      </w:r>
+    </w:p>
+    <w:p>
+      <w:pPr>
+        <w:shd w:val="clear" w:color="auto" w:fill="FFFFFF"/>
+        <w:spacing w:after="0" w:line="285" w:lineRule="atLeast"/>
+        <w:rPr>
+          <w:rFonts w:ascii="Consolas" w:eastAsia="Times New Roman" w:hAnsi="Consolas" w:cs="Times New Roman"/>
+          <w:color w:val="000000"/>
+          <w:kern w:val="0"/>
+          <w:sz w:val="21"/>
+          <w:szCs w:val="21"/>
+          <w14:ligatures w14:val="none"/>
+        </w:rPr>
+      </w:pPr>
+      <w:r>
+        <w:rPr>
+          <w:rFonts w:ascii="Consolas" w:eastAsia="Times New Roman" w:hAnsi="Consolas" w:cs="Times New Roman"/>
+          <w:color w:val="000000"/>
+          <w:kern w:val="0"/>
+          <w:sz w:val="21"/>
+          <w:szCs w:val="21"/>
+          <w14:ligatures w14:val="none"/>
+        </w:rPr>
+        <w:t xml:space="preserve">    </w:t>
+      </w:r>
+      <w:proofErr w:type="spellStart"/>
+      <w:proofErr w:type="gramStart"/>
+      <w:r>
+        <w:rPr>
+          <w:rFonts w:ascii="Consolas" w:eastAsia="Times New Roman" w:hAnsi="Consolas" w:cs="Times New Roman"/>
+          <w:color w:val="000000"/>
+          <w:kern w:val="0"/>
+          <w:sz w:val="21"/>
+          <w:szCs w:val="21"/>
+          <w14:ligatures w14:val="none"/>
+        </w:rPr>
+        <w:t>client.destroy</w:t>
+      </w:r>
+      <w:proofErr w:type="spellEnd"/>
+      <w:proofErr w:type="gramEnd"/>
+      <w:r>
+        <w:rPr>
+          <w:rFonts w:ascii="Consolas" w:eastAsia="Times New Roman" w:hAnsi="Consolas" w:cs="Times New Roman"/>
+          <w:color w:val="000000"/>
+          <w:kern w:val="0"/>
+          <w:sz w:val="21"/>
+          <w:szCs w:val="21"/>
+          <w14:ligatures w14:val="none"/>
+        </w:rPr>
+        <w:t xml:space="preserve">(); </w:t>
+      </w:r>
+      <w:r>
+        <w:rPr>
+          <w:rFonts w:ascii="Consolas" w:eastAsia="Times New Roman" w:hAnsi="Consolas" w:cs="Times New Roman"/>
+          <w:color w:val="008000"/>
+          <w:kern w:val="0"/>
+          <w:sz w:val="21"/>
+          <w:szCs w:val="21"/>
+          <w14:ligatures w14:val="none"/>
+        </w:rPr>
+        <w:t xml:space="preserve">// close the client </w:t>
+      </w:r>
+    </w:p>
+    <w:p>
+      <w:pPr>
+        <w:shd w:val="clear" w:color="auto" w:fill="FFFFFF"/>
+        <w:spacing w:after="0" w:line="285" w:lineRule="atLeast"/>
+        <w:rPr>
+          <w:rFonts w:ascii="Consolas" w:eastAsia="Times New Roman" w:hAnsi="Consolas" w:cs="Times New Roman"/>
+          <w:color w:val="000000"/>
+          <w:kern w:val="0"/>
+          <w:sz w:val="21"/>
+          <w:szCs w:val="21"/>
+          <w14:ligatures w14:val="none"/>
+        </w:rPr>
+      </w:pPr>
+      <w:r>
+        <w:rPr>
+          <w:rFonts w:ascii="Consolas" w:eastAsia="Times New Roman" w:hAnsi="Consolas" w:cs="Times New Roman"/>
+          <w:color w:val="000000"/>
+          <w:kern w:val="0"/>
+          <w:sz w:val="21"/>
+          <w:szCs w:val="21"/>
+          <w14:ligatures w14:val="none"/>
+        </w:rPr>
+        <w:t>});</w:t>
+      </w:r>
+    </w:p>
+    <w:p>
+      <w:pPr>
+        <w:shd w:val="clear" w:color="auto" w:fill="FFFFFF"/>
+        <w:spacing w:after="0" w:line="285" w:lineRule="atLeast"/>
+        <w:rPr>
+          <w:rFonts w:ascii="Consolas" w:eastAsia="Times New Roman" w:hAnsi="Consolas" w:cs="Times New Roman"/>
+          <w:color w:val="000000"/>
+          <w:kern w:val="0"/>
+          <w:sz w:val="21"/>
+          <w:szCs w:val="21"/>
+          <w14:ligatures w14:val="none"/>
+        </w:rPr>
+      </w:pPr>
+      <w:proofErr w:type="spellStart"/>
+      <w:proofErr w:type="gramStart"/>
+      <w:r>
+        <w:rPr>
+          <w:rFonts w:ascii="Consolas" w:eastAsia="Times New Roman" w:hAnsi="Consolas" w:cs="Times New Roman"/>
+          <w:color w:val="000000"/>
+          <w:kern w:val="0"/>
+          <w:sz w:val="21"/>
+          <w:szCs w:val="21"/>
+          <w14:ligatures w14:val="none"/>
+        </w:rPr>
+        <w:t>client.on</w:t>
+      </w:r>
+      <w:proofErr w:type="spellEnd"/>
+      <w:proofErr w:type="gramEnd"/>
+      <w:r>
+        <w:rPr>
+          <w:rFonts w:ascii="Consolas" w:eastAsia="Times New Roman" w:hAnsi="Consolas" w:cs="Times New Roman"/>
+          <w:color w:val="000000"/>
+          <w:kern w:val="0"/>
+          <w:sz w:val="21"/>
+          <w:szCs w:val="21"/>
+          <w14:ligatures w14:val="none"/>
+        </w:rPr>
+        <w:t>(</w:t>
+      </w:r>
+      <w:r>
+        <w:rPr>
+          <w:rFonts w:ascii="Consolas" w:eastAsia="Times New Roman" w:hAnsi="Consolas" w:cs="Times New Roman"/>
+          <w:color w:val="A31515"/>
+          <w:kern w:val="0"/>
+          <w:sz w:val="21"/>
+          <w:szCs w:val="21"/>
+          <w14:ligatures w14:val="none"/>
+        </w:rPr>
+        <w:t>'data'</w:t>
+      </w:r>
+      <w:r>
+        <w:rPr>
+          <w:rFonts w:ascii="Consolas" w:eastAsia="Times New Roman" w:hAnsi="Consolas" w:cs="Times New Roman"/>
+          <w:color w:val="000000"/>
+          <w:kern w:val="0"/>
+          <w:sz w:val="21"/>
+          <w:szCs w:val="21"/>
+          <w14:ligatures w14:val="none"/>
+        </w:rPr>
+        <w:t xml:space="preserve">, (data) </w:t>
+      </w:r>
+      <w:r>
+        <w:rPr>
+          <w:rFonts w:ascii="Consolas" w:eastAsia="Times New Roman" w:hAnsi="Consolas" w:cs="Times New Roman"/>
+          <w:color w:val="0000FF"/>
+          <w:kern w:val="0"/>
+          <w:sz w:val="21"/>
+          <w:szCs w:val="21"/>
+          <w14:ligatures w14:val="none"/>
+        </w:rPr>
+        <w:t>=&gt;</w:t>
+      </w:r>
+      <w:r>
+        <w:rPr>
+          <w:rFonts w:ascii="Consolas" w:eastAsia="Times New Roman" w:hAnsi="Consolas" w:cs="Times New Roman"/>
+          <w:color w:val="000000"/>
+          <w:kern w:val="0"/>
+          <w:sz w:val="21"/>
+          <w:szCs w:val="21"/>
+          <w14:ligatures w14:val="none"/>
+        </w:rPr>
+        <w:t xml:space="preserve"> </w:t>
+      </w:r>
+    </w:p>
+    <w:p>
+      <w:pPr>
+        <w:shd w:val="clear" w:color="auto" w:fill="FFFFFF"/>
+        <w:spacing w:after="0" w:line="285" w:lineRule="atLeast"/>
+        <w:rPr>
+          <w:rFonts w:ascii="Consolas" w:eastAsia="Times New Roman" w:hAnsi="Consolas" w:cs="Times New Roman"/>
+          <w:color w:val="000000"/>
+          <w:kern w:val="0"/>
+          <w:sz w:val="21"/>
+          <w:szCs w:val="21"/>
+          <w14:ligatures w14:val="none"/>
+        </w:rPr>
+      </w:pPr>
+      <w:r>
+        <w:rPr>
+          <w:rFonts w:ascii="Consolas" w:eastAsia="Times New Roman" w:hAnsi="Consolas" w:cs="Times New Roman"/>
+          <w:color w:val="000000"/>
+          <w:kern w:val="0"/>
+          <w:sz w:val="21"/>
+          <w:szCs w:val="21"/>
+          <w14:ligatures w14:val="none"/>
+        </w:rPr>
+        <w:t xml:space="preserve">    </w:t>
+      </w:r>
+      <w:proofErr w:type="gramStart"/>
+      <w:r>
+        <w:rPr>
+          <w:rFonts w:ascii="Consolas" w:eastAsia="Times New Roman" w:hAnsi="Consolas" w:cs="Times New Roman"/>
+          <w:color w:val="000000"/>
+          <w:kern w:val="0"/>
+          <w:sz w:val="21"/>
+          <w:szCs w:val="21"/>
+          <w14:ligatures w14:val="none"/>
+        </w:rPr>
+        <w:t>console.log(</w:t>
+      </w:r>
+      <w:proofErr w:type="gramEnd"/>
+      <w:r>
+        <w:rPr>
+          <w:rFonts w:ascii="Consolas" w:eastAsia="Times New Roman" w:hAnsi="Consolas" w:cs="Times New Roman"/>
+          <w:color w:val="A31515"/>
+          <w:kern w:val="0"/>
+          <w:sz w:val="21"/>
+          <w:szCs w:val="21"/>
+          <w14:ligatures w14:val="none"/>
+        </w:rPr>
+        <w:t xml:space="preserve">`Server Sent: </w:t>
+      </w:r>
+      <w:r>
+        <w:rPr>
+          <w:rFonts w:ascii="Consolas" w:eastAsia="Times New Roman" w:hAnsi="Consolas" w:cs="Times New Roman"/>
+          <w:color w:val="0000FF"/>
+          <w:kern w:val="0"/>
+          <w:sz w:val="21"/>
+          <w:szCs w:val="21"/>
+          <w14:ligatures w14:val="none"/>
+        </w:rPr>
+        <w:t>${</w:t>
+      </w:r>
+      <w:proofErr w:type="spellStart"/>
+      <w:r>
+        <w:rPr>
+          <w:rFonts w:ascii="Consolas" w:eastAsia="Times New Roman" w:hAnsi="Consolas" w:cs="Times New Roman"/>
+          <w:color w:val="000000"/>
+          <w:kern w:val="0"/>
+          <w:sz w:val="21"/>
+          <w:szCs w:val="21"/>
+          <w14:ligatures w14:val="none"/>
+        </w:rPr>
+        <w:t>data.toString</w:t>
+      </w:r>
+      <w:proofErr w:type="spellEnd"/>
+      <w:r>
+        <w:rPr>
+          <w:rFonts w:ascii="Consolas" w:eastAsia="Times New Roman" w:hAnsi="Consolas" w:cs="Times New Roman"/>
+          <w:color w:val="000000"/>
+          <w:kern w:val="0"/>
+          <w:sz w:val="21"/>
+          <w:szCs w:val="21"/>
+          <w14:ligatures w14:val="none"/>
+        </w:rPr>
+        <w:t>()</w:t>
+      </w:r>
+      <w:r>
+        <w:rPr>
+          <w:rFonts w:ascii="Consolas" w:eastAsia="Times New Roman" w:hAnsi="Consolas" w:cs="Times New Roman"/>
+          <w:color w:val="0000FF"/>
+          <w:kern w:val="0"/>
+          <w:sz w:val="21"/>
+          <w:szCs w:val="21"/>
+          <w14:ligatures w14:val="none"/>
+        </w:rPr>
+        <w:t>}</w:t>
+      </w:r>
+      <w:r>
+        <w:rPr>
+          <w:rFonts w:ascii="Consolas" w:eastAsia="Times New Roman" w:hAnsi="Consolas" w:cs="Times New Roman"/>
+          <w:color w:val="A31515"/>
+          <w:kern w:val="0"/>
+          <w:sz w:val="21"/>
+          <w:szCs w:val="21"/>
+          <w14:ligatures w14:val="none"/>
+        </w:rPr>
+        <w:t>`</w:t>
+      </w:r>
+      <w:r>
+        <w:rPr>
+          <w:rFonts w:ascii="Consolas" w:eastAsia="Times New Roman" w:hAnsi="Consolas" w:cs="Times New Roman"/>
+          <w:color w:val="000000"/>
+          <w:kern w:val="0"/>
+          <w:sz w:val="21"/>
+          <w:szCs w:val="21"/>
+          <w14:ligatures w14:val="none"/>
+        </w:rPr>
+        <w:t>))</w:t>
+      </w:r>
+    </w:p>
+    <w:p>
+      <w:pPr>
+        <w:shd w:val="clear" w:color="auto" w:fill="FFFFFF"/>
+        <w:spacing w:after="0" w:line="285" w:lineRule="atLeast"/>
+        <w:rPr>
+          <w:rFonts w:ascii="Consolas" w:eastAsia="Times New Roman" w:hAnsi="Consolas" w:cs="Times New Roman"/>
+          <w:color w:val="000000"/>
+          <w:kern w:val="0"/>
+          <w:sz w:val="21"/>
+          <w:szCs w:val="21"/>
+          <w14:ligatures w14:val="none"/>
+        </w:rPr>
+      </w:pPr>
+      <w:proofErr w:type="spellStart"/>
+      <w:proofErr w:type="gramStart"/>
+      <w:r>
+        <w:rPr>
+          <w:rFonts w:ascii="Consolas" w:eastAsia="Times New Roman" w:hAnsi="Consolas" w:cs="Times New Roman"/>
+          <w:color w:val="000000"/>
+          <w:kern w:val="0"/>
+          <w:sz w:val="21"/>
+          <w:szCs w:val="21"/>
+          <w14:ligatures w14:val="none"/>
+        </w:rPr>
+        <w:t>client.on</w:t>
+      </w:r>
+      <w:proofErr w:type="spellEnd"/>
+      <w:proofErr w:type="gramEnd"/>
+      <w:r>
+        <w:rPr>
+          <w:rFonts w:ascii="Consolas" w:eastAsia="Times New Roman" w:hAnsi="Consolas" w:cs="Times New Roman"/>
+          <w:color w:val="000000"/>
+          <w:kern w:val="0"/>
+          <w:sz w:val="21"/>
+          <w:szCs w:val="21"/>
+          <w14:ligatures w14:val="none"/>
+        </w:rPr>
+        <w:t>(</w:t>
+      </w:r>
+      <w:r>
+        <w:rPr>
+          <w:rFonts w:ascii="Consolas" w:eastAsia="Times New Roman" w:hAnsi="Consolas" w:cs="Times New Roman"/>
+          <w:color w:val="A31515"/>
+          <w:kern w:val="0"/>
+          <w:sz w:val="21"/>
+          <w:szCs w:val="21"/>
+          <w14:ligatures w14:val="none"/>
+        </w:rPr>
+        <w:t>'close'</w:t>
+      </w:r>
+      <w:r>
+        <w:rPr>
+          <w:rFonts w:ascii="Consolas" w:eastAsia="Times New Roman" w:hAnsi="Consolas" w:cs="Times New Roman"/>
+          <w:color w:val="000000"/>
+          <w:kern w:val="0"/>
+          <w:sz w:val="21"/>
+          <w:szCs w:val="21"/>
+          <w14:ligatures w14:val="none"/>
+        </w:rPr>
+        <w:t xml:space="preserve">, () </w:t>
+      </w:r>
+      <w:r>
+        <w:rPr>
+          <w:rFonts w:ascii="Consolas" w:eastAsia="Times New Roman" w:hAnsi="Consolas" w:cs="Times New Roman"/>
+          <w:color w:val="0000FF"/>
+          <w:kern w:val="0"/>
+          <w:sz w:val="21"/>
+          <w:szCs w:val="21"/>
+          <w14:ligatures w14:val="none"/>
+        </w:rPr>
+        <w:t>=&gt;</w:t>
+      </w:r>
+      <w:r>
+        <w:rPr>
+          <w:rFonts w:ascii="Consolas" w:eastAsia="Times New Roman" w:hAnsi="Consolas" w:cs="Times New Roman"/>
+          <w:color w:val="000000"/>
+          <w:kern w:val="0"/>
+          <w:sz w:val="21"/>
+          <w:szCs w:val="21"/>
+          <w14:ligatures w14:val="none"/>
+        </w:rPr>
+        <w:t xml:space="preserve"> console.log(</w:t>
+      </w:r>
+      <w:r>
+        <w:rPr>
+          <w:rFonts w:ascii="Consolas" w:eastAsia="Times New Roman" w:hAnsi="Consolas" w:cs="Times New Roman"/>
+          <w:color w:val="A31515"/>
+          <w:kern w:val="0"/>
+          <w:sz w:val="21"/>
+          <w:szCs w:val="21"/>
+          <w14:ligatures w14:val="none"/>
+        </w:rPr>
+        <w:t>'Disconnected..'</w:t>
+      </w:r>
+      <w:r>
+        <w:rPr>
+          <w:rFonts w:ascii="Consolas" w:eastAsia="Times New Roman" w:hAnsi="Consolas" w:cs="Times New Roman"/>
+          <w:color w:val="000000"/>
+          <w:kern w:val="0"/>
+          <w:sz w:val="21"/>
+          <w:szCs w:val="21"/>
+          <w14:ligatures w14:val="none"/>
+        </w:rPr>
+        <w:t>))</w:t>
+      </w:r>
+    </w:p>
+    <w:p>
+      <w:pPr>
+        <w:rPr>
+          <w:rFonts w:ascii="Franklin Gothic Book" w:hAnsi="Franklin Gothic Book"/>
+          <w:sz w:val="36"/>
+          <w:szCs w:val="36"/>
+        </w:rPr>
+      </w:pPr>
+    </w:p>
+    <w:p>
+      <w:pPr>
+        <w:rPr>
+          <w:rFonts w:ascii="Franklin Gothic Book" w:hAnsi="Franklin Gothic Book"/>
+          <w:sz w:val="36"/>
+          <w:szCs w:val="36"/>
+        </w:rPr>
+      </w:pPr>
+    </w:p>
+    <w:p>
+      <w:pPr>
+        <w:rPr>
+          <w:rFonts w:ascii="Franklin Gothic Book" w:hAnsi="Franklin Gothic Book"/>
+          <w:sz w:val="36"/>
+          <w:szCs w:val="36"/>
+        </w:rPr>
+      </w:pPr>
+      <w:r>
+        <w:rPr>
+          <w:rFonts w:ascii="Franklin Gothic Book" w:hAnsi="Franklin Gothic Book"/>
+          <w:sz w:val="36"/>
+          <w:szCs w:val="36"/>
+          <w:highlight w:val="yellow"/>
+        </w:rPr>
+        <w:t>Output:</w:t>
+      </w:r>
+    </w:p>
+    <w:p>
+      <w:pPr>
+        <w:rPr>
+          <w:rFonts w:ascii="Franklin Gothic Book" w:hAnsi="Franklin Gothic Book"/>
+          <w:sz w:val="36"/>
+          <w:szCs w:val="36"/>
+        </w:rPr>
+      </w:pPr>
+      <w:r>
+        <w:rPr>
+          <w:rFonts w:ascii="Franklin Gothic Book" w:hAnsi="Franklin Gothic Book"/>
+          <w:sz w:val="36"/>
+          <w:szCs w:val="36"/>
+        </w:rPr>
+        <w:lastRenderedPageBreak/>
+        <w:drawing>
+          <wp:inline distT="0" distB="0" distL="0" distR="0" wp14:anchorId="30C91A5F" wp14:editId="7BC77BC0">
+            <wp:extent cx="5943600" cy="2639695"/>
+            <wp:effectExtent l="0" t="0" r="0" b="8255"/>
+            <wp:docPr id="1859545841" name="Picture 1"/>
+            <wp:cNvGraphicFramePr>
+              <a:graphicFrameLocks xmlns:a="http://schemas.openxmlformats.org/drawingml/2006/main" noChangeAspect="1"/>
+            </wp:cNvGraphicFramePr>
+            <a:graphic xmlns:a="http://schemas.openxmlformats.org/drawingml/2006/main">
+              <a:graphicData uri="http://schemas.openxmlformats.org/drawingml/2006/picture">
+                <pic:pic xmlns:pic="http://schemas.openxmlformats.org/drawingml/2006/picture">
+                  <pic:nvPicPr>
+                    <pic:cNvPr id="1859545841" name=""/>
+                    <pic:cNvPicPr/>
+                  </pic:nvPicPr>
+                  <pic:blipFill>
+                    <a:blip r:embed="rId24"/>
+                    <a:stretch>
+                      <a:fillRect/>
+                    </a:stretch>
+                  </pic:blipFill>
+                  <pic:spPr>
+                    <a:xfrm>
+                      <a:off x="0" y="0"/>
+                      <a:ext cx="5943600" cy="2639695"/>
+                    </a:xfrm>
+                    <a:prstGeom prst="rect">
+                      <a:avLst/>
+                    </a:prstGeom>
+                  </pic:spPr>
+                </pic:pic>
+              </a:graphicData>
+            </a:graphic>
+          </wp:inline>
+        </w:drawing>
       </w:r>
     </w:p>
     <w:p>

</xml_diff>